<commit_message>
Try to use list-style-image with svg as bullet image
</commit_message>
<xml_diff>
--- a/output/output.docx
+++ b/output/output.docx
@@ -4,25 +4,37 @@
   <!-- Generated by Aspose.Words for .NET 21.2.0 -->
   <w:body>
     <w:p>
-      <w:pPr>
+      <w:r>
+        <w:rPr>
+          <w:b/>
+          <w:color w:val="FF0000"/>
+          <w:sz w:val="24"/>
+        </w:rPr>
+        <w:t>Evaluation Only. Created with Aspose.Words. Copyright 2003-2021 Aspose Pty Ltd.</w:t>
+      </w:r>
+    </w:p>
+    <w:p>
+      <w:pPr>
+        <w:pStyle w:val="li"/>
         <w:numPr>
           <w:ilvl w:val="0"/>
           <w:numId w:val="1"/>
         </w:numPr>
-        <w:ind w:left="720" w:hanging="244"/>
+        <w:ind w:left="720" w:hanging="220"/>
         <w:jc w:val="left"/>
       </w:pPr>
       <w:r>
-        <w:t xml:space="preserve">Unordered information. </w:t>
+        <w:t>Unordered information.</w:t>
       </w:r>
     </w:p>
     <w:p>
       <w:pPr>
+        <w:pStyle w:val="li"/>
         <w:numPr>
           <w:ilvl w:val="0"/>
           <w:numId w:val="1"/>
         </w:numPr>
-        <w:ind w:left="720" w:hanging="244"/>
+        <w:ind w:left="720" w:hanging="220"/>
         <w:jc w:val="left"/>
       </w:pPr>
       <w:r>
@@ -31,11 +43,12 @@
     </w:p>
     <w:p>
       <w:pPr>
+        <w:pStyle w:val="li"/>
         <w:numPr>
           <w:ilvl w:val="0"/>
           <w:numId w:val="1"/>
         </w:numPr>
-        <w:ind w:left="720" w:hanging="244"/>
+        <w:ind w:left="720" w:hanging="220"/>
         <w:jc w:val="left"/>
       </w:pPr>
       <w:r>
@@ -44,28 +57,241 @@
     </w:p>
     <w:p>
       <w:pPr>
+        <w:pStyle w:val="li"/>
         <w:numPr>
           <w:ilvl w:val="0"/>
           <w:numId w:val="1"/>
         </w:numPr>
         <w:spacing w:after="240"/>
-        <w:ind w:left="720" w:hanging="244"/>
+        <w:ind w:left="720" w:hanging="220"/>
         <w:jc w:val="left"/>
       </w:pPr>
       <w:r>
         <w:t xml:space="preserve">Definitions. </w:t>
       </w:r>
     </w:p>
+    <w:p>
+      <w:pPr>
+        <w:pStyle w:val="any"/>
+        <w:spacing w:before="240" w:after="240"/>
+      </w:pPr>
+      <w:r>
+        <w:t>• • • •</w:t>
+      </w:r>
+    </w:p>
     <w:sectPr>
-      <w:pgMar w:header="720" w:footer="720"/>
-      <w:cols w:space="720"/>
+      <w:headerReference w:type="default" r:id="rId4"/>
+      <w:footerReference w:type="default" r:id="rId5"/>
+      <w:pgMar w:header="708" w:footer="708"/>
+      <w:cols w:space="708"/>
     </w:sectPr>
   </w:body>
 </w:document>
 </file>
 
+<file path=word/footer1.xml><?xml version="1.0" encoding="utf-8"?>
+<w:ftr xmlns:ve="http://schemas.openxmlformats.org/markup-compatibility/2006" xmlns:o="urn:schemas-microsoft-com:office:office" xmlns:r="http://schemas.openxmlformats.org/officeDocument/2006/relationships" xmlns:m="http://schemas.openxmlformats.org/officeDocument/2006/math" xmlns:v="urn:schemas-microsoft-com:vml" xmlns:wp="http://schemas.openxmlformats.org/drawingml/2006/wordprocessingDrawing" xmlns:w10="urn:schemas-microsoft-com:office:word" xmlns:w="http://schemas.openxmlformats.org/wordprocessingml/2006/main" xmlns:wne="http://schemas.microsoft.com/office/word/2006/wordml">
+  <w:p>
+    <w:r>
+      <w:rPr>
+        <w:b/>
+        <w:color w:val="FF0000"/>
+        <w:sz w:val="24"/>
+      </w:rPr>
+      <w:t>Created with an evaluation copy of Aspose.Words. To discover the full versions of our APIs please visit: https://products.aspose.com/words/</w:t>
+    </w:r>
+  </w:p>
+</w:ftr>
+</file>
+
+<file path=word/header1.xml><?xml version="1.0" encoding="utf-8"?>
+<w:hdr xmlns:ve="http://schemas.openxmlformats.org/markup-compatibility/2006" xmlns:o="urn:schemas-microsoft-com:office:office" xmlns:r="http://schemas.openxmlformats.org/officeDocument/2006/relationships" xmlns:m="http://schemas.openxmlformats.org/officeDocument/2006/math" xmlns:v="urn:schemas-microsoft-com:vml" xmlns:wp="http://schemas.openxmlformats.org/drawingml/2006/wordprocessingDrawing" xmlns:w10="urn:schemas-microsoft-com:office:word" xmlns:w="http://schemas.openxmlformats.org/wordprocessingml/2006/main" xmlns:wne="http://schemas.microsoft.com/office/word/2006/wordml">
+  <w:p>
+    <w:r>
+      <w:drawing>
+        <wp:anchor distT="0" distB="0" distL="114300" distR="114300" simplePos="0" relativeHeight="0" behindDoc="0" locked="0" layoutInCell="1" allowOverlap="1">
+          <wp:simplePos x="0" y="0"/>
+          <wp:positionH relativeFrom="margin">
+            <wp:align>center</wp:align>
+          </wp:positionH>
+          <wp:positionV relativeFrom="margin">
+            <wp:align>center</wp:align>
+          </wp:positionV>
+          <wp:extent cx="5972810" cy="3246092"/>
+          <wp:effectExtent l="0" t="0" r="0" b="0"/>
+          <wp:wrapNone/>
+          <wp:docPr id="2049" name="Image 2049"/>
+          <wp:cNvGraphicFramePr>
+            <a:graphicFrameLocks xmlns:a="http://schemas.openxmlformats.org/drawingml/2006/main" noChangeAspect="1"/>
+          </wp:cNvGraphicFramePr>
+          <a:graphic xmlns:a="http://schemas.openxmlformats.org/drawingml/2006/main">
+            <a:graphicData uri="http://schemas.openxmlformats.org/drawingml/2006/picture">
+              <pic:pic xmlns:pic="http://schemas.openxmlformats.org/drawingml/2006/picture">
+                <pic:nvPicPr>
+                  <pic:cNvPr id="2049" name="Image 2049"/>
+                  <pic:cNvPicPr>
+                    <a:picLocks noChangeAspect="1" noChangeArrowheads="1"/>
+                  </pic:cNvPicPr>
+                </pic:nvPicPr>
+                <pic:blipFill>
+                  <a:blip xmlns:r="http://schemas.openxmlformats.org/officeDocument/2006/relationships" r:embed="rId1">
+                    <a:extLst>
+                      <a:ext xmlns:a="http://schemas.openxmlformats.org/drawingml/2006/main" uri="{28A0092B-C50C-407E-A947-70E740481C1C}">
+                        <a14:useLocalDpi xmlns:a14="http://schemas.microsoft.com/office/drawing/2010/main" val="0"/>
+                      </a:ext>
+                    </a:extLst>
+                  </a:blip>
+                  <a:stretch>
+                    <a:fillRect/>
+                  </a:stretch>
+                </pic:blipFill>
+                <pic:spPr>
+                  <a:xfrm>
+                    <a:off x="0" y="0"/>
+                    <a:ext cx="5972810" cy="3246092"/>
+                  </a:xfrm>
+                  <a:prstGeom prst="rect">
+                    <a:avLst/>
+                  </a:prstGeom>
+                  <a:noFill/>
+                  <a:ln>
+                    <a:noFill/>
+                  </a:ln>
+                </pic:spPr>
+              </pic:pic>
+            </a:graphicData>
+          </a:graphic>
+        </wp:anchor>
+      </w:drawing>
+    </w:r>
+    <w:r>
+      <w:drawing>
+        <wp:anchor simplePos="0" relativeHeight="251659264" behindDoc="0" locked="0" layoutInCell="1" allowOverlap="1">
+          <wp:simplePos x="0" y="0"/>
+          <wp:positionH relativeFrom="margin">
+            <wp:align>center</wp:align>
+          </wp:positionH>
+          <wp:positionV relativeFrom="margin">
+            <wp:align>center</wp:align>
+          </wp:positionV>
+          <wp:extent cx="5972810" cy="3246092"/>
+          <wp:wrapNone/>
+          <wp:docPr id="100005" name=""/>
+          <wp:cNvGraphicFramePr>
+            <a:graphicFrameLocks xmlns:a="http://schemas.openxmlformats.org/drawingml/2006/main" noChangeAspect="1"/>
+          </wp:cNvGraphicFramePr>
+          <a:graphic xmlns:a="http://schemas.openxmlformats.org/drawingml/2006/main">
+            <a:graphicData uri="http://schemas.openxmlformats.org/drawingml/2006/picture">
+              <pic:pic xmlns:pic="http://schemas.openxmlformats.org/drawingml/2006/picture">
+                <pic:nvPicPr>
+                  <pic:cNvPr id="100005" name=""/>
+                  <pic:cNvPicPr>
+                    <a:picLocks noChangeAspect="1"/>
+                  </pic:cNvPicPr>
+                </pic:nvPicPr>
+                <pic:blipFill>
+                  <a:blip xmlns:r="http://schemas.openxmlformats.org/officeDocument/2006/relationships" r:embed="rId2">
+                    <a:lum bright="70000" contrast="-70000"/>
+                  </a:blip>
+                  <a:stretch>
+                    <a:fillRect/>
+                  </a:stretch>
+                </pic:blipFill>
+                <pic:spPr>
+                  <a:xfrm>
+                    <a:off x="0" y="0"/>
+                    <a:ext cx="5972810" cy="3246092"/>
+                  </a:xfrm>
+                  <a:prstGeom prst="rect">
+                    <a:avLst/>
+                  </a:prstGeom>
+                </pic:spPr>
+              </pic:pic>
+            </a:graphicData>
+          </a:graphic>
+        </wp:anchor>
+      </w:drawing>
+    </w:r>
+    <w:r>
+      <w:drawing>
+        <wp:anchor simplePos="0" relativeHeight="251660288" behindDoc="0" locked="0" layoutInCell="1" allowOverlap="1">
+          <wp:simplePos x="0" y="0"/>
+          <wp:positionH relativeFrom="margin">
+            <wp:align>center</wp:align>
+          </wp:positionH>
+          <wp:positionV relativeFrom="margin">
+            <wp:align>center</wp:align>
+          </wp:positionV>
+          <wp:extent cx="5972810" cy="3246092"/>
+          <wp:wrapNone/>
+          <wp:docPr id="100007" name=""/>
+          <wp:cNvGraphicFramePr>
+            <a:graphicFrameLocks xmlns:a="http://schemas.openxmlformats.org/drawingml/2006/main" noChangeAspect="1"/>
+          </wp:cNvGraphicFramePr>
+          <a:graphic xmlns:a="http://schemas.openxmlformats.org/drawingml/2006/main">
+            <a:graphicData uri="http://schemas.openxmlformats.org/drawingml/2006/picture">
+              <pic:pic xmlns:pic="http://schemas.openxmlformats.org/drawingml/2006/picture">
+                <pic:nvPicPr>
+                  <pic:cNvPr id="100007" name=""/>
+                  <pic:cNvPicPr>
+                    <a:picLocks noChangeAspect="1"/>
+                  </pic:cNvPicPr>
+                </pic:nvPicPr>
+                <pic:blipFill>
+                  <a:blip xmlns:r="http://schemas.openxmlformats.org/officeDocument/2006/relationships" r:embed="rId2">
+                    <a:lum bright="70000" contrast="-70000"/>
+                  </a:blip>
+                  <a:stretch>
+                    <a:fillRect/>
+                  </a:stretch>
+                </pic:blipFill>
+                <pic:spPr>
+                  <a:xfrm>
+                    <a:off x="0" y="0"/>
+                    <a:ext cx="5972810" cy="3246092"/>
+                  </a:xfrm>
+                  <a:prstGeom prst="rect">
+                    <a:avLst/>
+                  </a:prstGeom>
+                </pic:spPr>
+              </pic:pic>
+            </a:graphicData>
+          </a:graphic>
+        </wp:anchor>
+      </w:drawing>
+    </w:r>
+  </w:p>
+</w:hdr>
+</file>
+
 <file path=word/numbering.xml><?xml version="1.0" encoding="utf-8"?>
 <w:numbering xmlns:ve="http://schemas.openxmlformats.org/markup-compatibility/2006" xmlns:o="urn:schemas-microsoft-com:office:office" xmlns:r="http://schemas.openxmlformats.org/officeDocument/2006/relationships" xmlns:m="http://schemas.openxmlformats.org/officeDocument/2006/math" xmlns:v="urn:schemas-microsoft-com:vml" xmlns:wp="http://schemas.openxmlformats.org/drawingml/2006/wordprocessingDrawing" xmlns:w10="urn:schemas-microsoft-com:office:word" xmlns:w="http://schemas.openxmlformats.org/wordprocessingml/2006/main" xmlns:wne="http://schemas.microsoft.com/office/word/2006/wordml">
+  <w:numPicBullet w:numPicBulletId="0">
+    <w:pict>
+      <v:shapetype id="_x0000_t75" coordsize="21600,21600" o:spt="75" o:preferrelative="t" path="m@4@5l@4@11@9@11@9@5xe" filled="f" stroked="f">
+        <v:stroke joinstyle="miter"/>
+        <v:formulas>
+          <v:f eqn="if lineDrawn pixelLineWidth 0"/>
+          <v:f eqn="sum @0 1 0"/>
+          <v:f eqn="sum 0 0 @1"/>
+          <v:f eqn="prod @2 1 2"/>
+          <v:f eqn="prod @3 21600 pixelWidth"/>
+          <v:f eqn="prod @3 21600 pixelHeight"/>
+          <v:f eqn="sum @0 0 1"/>
+          <v:f eqn="prod @6 1 2"/>
+          <v:f eqn="prod @7 21600 pixelWidth"/>
+          <v:f eqn="sum @8 21600 0"/>
+          <v:f eqn="prod @7 21600 pixelHeight"/>
+          <v:f eqn="sum @10 21600 0"/>
+        </v:formulas>
+        <v:path o:extrusionok="f" gradientshapeok="t" o:connecttype="rect"/>
+        <o:lock v:ext="edit" aspectratio="t"/>
+      </v:shapetype>
+      <v:shape id="_x0000_i1025" type="#_x0000_t75" style="width:4pt;height:4pt" o:bullet="t">
+        <v:imagedata r:id="rId1" o:title=""/>
+      </v:shape>
+    </w:pict>
+  </w:numPicBullet>
   <w:abstractNum w:abstractNumId="0">
     <w:nsid w:val="00000001"/>
     <w:multiLevelType w:val="hybridMultilevel"/>
@@ -74,12 +300,14 @@
       <w:start w:val="1"/>
       <w:numFmt w:val="bullet"/>
       <w:lvlText w:val=""/>
+      <w:lvlPicBulletId w:val="0"/>
       <w:lvlJc w:val="left"/>
       <w:pPr>
         <w:ind w:left="720" w:hanging="360"/>
       </w:pPr>
       <w:rPr>
         <w:rFonts w:ascii="Symbol" w:hAnsi="Symbol"/>
+        <w:sz w:val="12"/>
       </w:rPr>
     </w:lvl>
     <w:lvl w:ilvl="1">
@@ -363,6 +591,9 @@
     <w:qFormat/>
     <w:rsid w:val="00805BCE"/>
     <w:rPr>
+      <w:rFonts w:ascii="Trebuchet MS" w:eastAsia="Trebuchet MS" w:hAnsi="Trebuchet MS" w:cs="Trebuchet MS"/>
+      <w:i/>
+      <w:iCs/>
       <w:sz w:val="24"/>
       <w:szCs w:val="24"/>
     </w:rPr>
@@ -589,6 +820,19 @@
     <w:rPr>
       <w:rFonts w:ascii="Calibri Light" w:eastAsia="Times New Roman" w:hAnsi="Calibri Light" w:cs="Times New Roman"/>
       <w:color w:val="1F3763" w:themeShade="7F"/>
+    </w:rPr>
+  </w:style>
+  <w:style w:type="paragraph" w:customStyle="1" w:styleId="li">
+    <w:name w:val="li"/>
+    <w:basedOn w:val="Normal"/>
+  </w:style>
+  <w:style w:type="paragraph" w:customStyle="1" w:styleId="any">
+    <w:name w:val="any"/>
+    <w:basedOn w:val="Normal"/>
+    <w:rPr>
+      <w:rFonts w:ascii="Trebuchet MS" w:eastAsia="Trebuchet MS" w:hAnsi="Trebuchet MS" w:cs="Trebuchet MS"/>
+      <w:i/>
+      <w:iCs/>
     </w:rPr>
   </w:style>
 </w:styles>

</xml_diff>

<commit_message>
Use CSS entity for bullet - BB
</commit_message>
<xml_diff>
--- a/output/output.docx
+++ b/output/output.docx
@@ -15,26 +15,32 @@
     </w:p>
     <w:p>
       <w:pPr>
-        <w:pStyle w:val="li"/>
+        <w:pStyle w:val="anyParagraph"/>
         <w:numPr>
           <w:ilvl w:val="0"/>
           <w:numId w:val="1"/>
         </w:numPr>
-        <w:ind w:left="720" w:hanging="220"/>
+        <w:tabs>
+          <w:tab w:val="left" w:pos="996"/>
+        </w:tabs>
+        <w:ind w:left="720" w:firstLine="0"/>
         <w:jc w:val="left"/>
       </w:pPr>
       <w:r>
-        <w:t>Unordered information.</w:t>
+        <w:t>B</w:t>
       </w:r>
     </w:p>
     <w:p>
       <w:pPr>
-        <w:pStyle w:val="li"/>
+        <w:pStyle w:val="anyParagraph"/>
         <w:numPr>
           <w:ilvl w:val="0"/>
           <w:numId w:val="1"/>
         </w:numPr>
-        <w:ind w:left="720" w:hanging="220"/>
+        <w:tabs>
+          <w:tab w:val="left" w:pos="996"/>
+        </w:tabs>
+        <w:ind w:left="720" w:firstLine="0"/>
         <w:jc w:val="left"/>
       </w:pPr>
       <w:r>
@@ -43,12 +49,15 @@
     </w:p>
     <w:p>
       <w:pPr>
-        <w:pStyle w:val="li"/>
+        <w:pStyle w:val="anyParagraph"/>
         <w:numPr>
           <w:ilvl w:val="0"/>
           <w:numId w:val="1"/>
         </w:numPr>
-        <w:ind w:left="720" w:hanging="220"/>
+        <w:tabs>
+          <w:tab w:val="left" w:pos="996"/>
+        </w:tabs>
+        <w:ind w:left="720" w:firstLine="0"/>
         <w:jc w:val="left"/>
       </w:pPr>
       <w:r>
@@ -57,13 +66,16 @@
     </w:p>
     <w:p>
       <w:pPr>
-        <w:pStyle w:val="li"/>
+        <w:pStyle w:val="anyParagraph"/>
         <w:numPr>
           <w:ilvl w:val="0"/>
           <w:numId w:val="1"/>
         </w:numPr>
+        <w:tabs>
+          <w:tab w:val="left" w:pos="996"/>
+        </w:tabs>
         <w:spacing w:after="240"/>
-        <w:ind w:left="720" w:hanging="220"/>
+        <w:ind w:left="720" w:firstLine="0"/>
         <w:jc w:val="left"/>
       </w:pPr>
       <w:r>
@@ -72,7 +84,7 @@
     </w:p>
     <w:p>
       <w:pPr>
-        <w:pStyle w:val="any"/>
+        <w:pStyle w:val="anyParagraph"/>
         <w:spacing w:before="240" w:after="240"/>
       </w:pPr>
       <w:r>
@@ -176,7 +188,7 @@
           </wp:positionV>
           <wp:extent cx="5972810" cy="3246092"/>
           <wp:wrapNone/>
-          <wp:docPr id="100005" name=""/>
+          <wp:docPr id="100004" name=""/>
           <wp:cNvGraphicFramePr>
             <a:graphicFrameLocks xmlns:a="http://schemas.openxmlformats.org/drawingml/2006/main" noChangeAspect="1"/>
           </wp:cNvGraphicFramePr>
@@ -184,7 +196,7 @@
             <a:graphicData uri="http://schemas.openxmlformats.org/drawingml/2006/picture">
               <pic:pic xmlns:pic="http://schemas.openxmlformats.org/drawingml/2006/picture">
                 <pic:nvPicPr>
-                  <pic:cNvPr id="100005" name=""/>
+                  <pic:cNvPr id="100004" name=""/>
                   <pic:cNvPicPr>
                     <a:picLocks noChangeAspect="1"/>
                   </pic:cNvPicPr>
@@ -224,7 +236,7 @@
           </wp:positionV>
           <wp:extent cx="5972810" cy="3246092"/>
           <wp:wrapNone/>
-          <wp:docPr id="100007" name=""/>
+          <wp:docPr id="100006" name=""/>
           <wp:cNvGraphicFramePr>
             <a:graphicFrameLocks xmlns:a="http://schemas.openxmlformats.org/drawingml/2006/main" noChangeAspect="1"/>
           </wp:cNvGraphicFramePr>
@@ -232,7 +244,7 @@
             <a:graphicData uri="http://schemas.openxmlformats.org/drawingml/2006/picture">
               <pic:pic xmlns:pic="http://schemas.openxmlformats.org/drawingml/2006/picture">
                 <pic:nvPicPr>
-                  <pic:cNvPr id="100007" name=""/>
+                  <pic:cNvPr id="100006" name=""/>
                   <pic:cNvPicPr>
                     <a:picLocks noChangeAspect="1"/>
                   </pic:cNvPicPr>
@@ -266,32 +278,6 @@
 
 <file path=word/numbering.xml><?xml version="1.0" encoding="utf-8"?>
 <w:numbering xmlns:ve="http://schemas.openxmlformats.org/markup-compatibility/2006" xmlns:o="urn:schemas-microsoft-com:office:office" xmlns:r="http://schemas.openxmlformats.org/officeDocument/2006/relationships" xmlns:m="http://schemas.openxmlformats.org/officeDocument/2006/math" xmlns:v="urn:schemas-microsoft-com:vml" xmlns:wp="http://schemas.openxmlformats.org/drawingml/2006/wordprocessingDrawing" xmlns:w10="urn:schemas-microsoft-com:office:word" xmlns:w="http://schemas.openxmlformats.org/wordprocessingml/2006/main" xmlns:wne="http://schemas.microsoft.com/office/word/2006/wordml">
-  <w:numPicBullet w:numPicBulletId="0">
-    <w:pict>
-      <v:shapetype id="_x0000_t75" coordsize="21600,21600" o:spt="75" o:preferrelative="t" path="m@4@5l@4@11@9@11@9@5xe" filled="f" stroked="f">
-        <v:stroke joinstyle="miter"/>
-        <v:formulas>
-          <v:f eqn="if lineDrawn pixelLineWidth 0"/>
-          <v:f eqn="sum @0 1 0"/>
-          <v:f eqn="sum 0 0 @1"/>
-          <v:f eqn="prod @2 1 2"/>
-          <v:f eqn="prod @3 21600 pixelWidth"/>
-          <v:f eqn="prod @3 21600 pixelHeight"/>
-          <v:f eqn="sum @0 0 1"/>
-          <v:f eqn="prod @6 1 2"/>
-          <v:f eqn="prod @7 21600 pixelWidth"/>
-          <v:f eqn="sum @8 21600 0"/>
-          <v:f eqn="prod @7 21600 pixelHeight"/>
-          <v:f eqn="sum @10 21600 0"/>
-        </v:formulas>
-        <v:path o:extrusionok="f" gradientshapeok="t" o:connecttype="rect"/>
-        <o:lock v:ext="edit" aspectratio="t"/>
-      </v:shapetype>
-      <v:shape id="_x0000_i1025" type="#_x0000_t75" style="width:4pt;height:4pt" o:bullet="t">
-        <v:imagedata r:id="rId1" o:title=""/>
-      </v:shape>
-    </w:pict>
-  </w:numPicBullet>
   <w:abstractNum w:abstractNumId="0">
     <w:nsid w:val="00000001"/>
     <w:multiLevelType w:val="hybridMultilevel"/>
@@ -299,15 +285,17 @@
     <w:lvl w:ilvl="0">
       <w:start w:val="1"/>
       <w:numFmt w:val="bullet"/>
-      <w:lvlText w:val=""/>
-      <w:lvlPicBulletId w:val="0"/>
+      <w:lvlText w:val="•"/>
       <w:lvlJc w:val="left"/>
       <w:pPr>
         <w:ind w:left="720" w:hanging="360"/>
       </w:pPr>
       <w:rPr>
-        <w:rFonts w:ascii="Symbol" w:hAnsi="Symbol"/>
-        <w:sz w:val="12"/>
+        <w:rFonts w:ascii="Trebuchet MS" w:eastAsia="Trebuchet MS" w:hAnsi="Trebuchet MS" w:cs="Trebuchet MS"/>
+        <w:i/>
+        <w:iCs/>
+        <w:sz w:val="24"/>
+        <w:szCs w:val="24"/>
       </w:rPr>
     </w:lvl>
     <w:lvl w:ilvl="1">
@@ -822,12 +810,17 @@
       <w:color w:val="1F3763" w:themeShade="7F"/>
     </w:rPr>
   </w:style>
-  <w:style w:type="paragraph" w:customStyle="1" w:styleId="li">
-    <w:name w:val="li"/>
-    <w:basedOn w:val="Normal"/>
-  </w:style>
-  <w:style w:type="paragraph" w:customStyle="1" w:styleId="any">
+  <w:style w:type="character" w:customStyle="1" w:styleId="any">
     <w:name w:val="any"/>
+    <w:basedOn w:val="DefaultParagraphFont"/>
+    <w:rPr>
+      <w:rFonts w:ascii="Trebuchet MS" w:eastAsia="Trebuchet MS" w:hAnsi="Trebuchet MS" w:cs="Trebuchet MS"/>
+      <w:i/>
+      <w:iCs/>
+    </w:rPr>
+  </w:style>
+  <w:style w:type="paragraph" w:customStyle="1" w:styleId="anyParagraph">
+    <w:name w:val="any Paragraph"/>
     <w:basedOn w:val="Normal"/>
     <w:rPr>
       <w:rFonts w:ascii="Trebuchet MS" w:eastAsia="Trebuchet MS" w:hAnsi="Trebuchet MS" w:cs="Trebuchet MS"/>

</xml_diff>

<commit_message>
set up symbol font
</commit_message>
<xml_diff>
--- a/output/output.docx
+++ b/output/output.docx
@@ -9,11 +9,11 @@
           <w:ilvl w:val="0"/>
           <w:numId w:val="1"/>
         </w:numPr>
-        <w:ind w:left="720" w:hanging="244"/>
+        <w:ind w:left="720" w:hanging="210"/>
         <w:jc w:val="left"/>
       </w:pPr>
       <w:r>
-        <w:t xml:space="preserve">Unordered information. </w:t>
+        <w:t>Unordered information.</w:t>
       </w:r>
     </w:p>
     <w:p>
@@ -22,7 +22,7 @@
           <w:ilvl w:val="0"/>
           <w:numId w:val="1"/>
         </w:numPr>
-        <w:ind w:left="720" w:hanging="244"/>
+        <w:ind w:left="720" w:hanging="210"/>
         <w:jc w:val="left"/>
       </w:pPr>
       <w:r>
@@ -35,7 +35,7 @@
           <w:ilvl w:val="0"/>
           <w:numId w:val="1"/>
         </w:numPr>
-        <w:ind w:left="720" w:hanging="244"/>
+        <w:ind w:left="720" w:hanging="210"/>
         <w:jc w:val="left"/>
       </w:pPr>
       <w:r>
@@ -49,7 +49,7 @@
           <w:numId w:val="1"/>
         </w:numPr>
         <w:spacing w:after="240"/>
-        <w:ind w:left="720" w:hanging="244"/>
+        <w:ind w:left="720" w:hanging="210"/>
         <w:jc w:val="left"/>
       </w:pPr>
       <w:r>

</xml_diff>